<commit_message>
fix: phd apply CV WORD error
</commit_message>
<xml_diff>
--- a/apply/2025-向嘉豪-博士申请书-10-21.docx
+++ b/apply/2025-向嘉豪-博士申请书-10-21.docx
@@ -1478,7 +1478,7 @@
           <w:szCs w:val="24"/>
           <w:lang w:val="en-US" w:eastAsia="zh-CN" w:bidi="ar"/>
         </w:rPr>
-        <w:t>. Low-Latency Implementation of Bitsliced SPN-Cipher on IoT</w:t>
+        <w:t>. Thread-Adaptive: Optimized Parallel Architectures of SLH-DSA</w:t>
       </w:r>
       <w:r>
         <w:rPr>
@@ -1500,11 +1500,24 @@
           <w:szCs w:val="24"/>
           <w:lang w:val="en-US" w:eastAsia="zh-CN" w:bidi="ar"/>
         </w:rPr>
-        <w:t>Processors. (</w:t>
-      </w:r>
-      <w:r>
-        <w:rPr>
-          <w:rFonts w:ascii="Times New Roman" w:hAnsi="Times New Roman" w:cs="Times New Roman"/>
+        <w:t>on GPUs[J].</w:t>
+      </w:r>
+      <w:r>
+        <w:rPr>
+          <w:rFonts w:hint="eastAsia" w:ascii="Times New Roman" w:hAnsi="Times New Roman" w:cs="Times New Roman"/>
+          <w:color w:val="000000"/>
+          <w:kern w:val="0"/>
+          <w:sz w:val="24"/>
+          <w:szCs w:val="24"/>
+          <w:lang w:val="en-US" w:eastAsia="zh-CN" w:bidi="ar"/>
+        </w:rPr>
+        <w:t xml:space="preserve"> </w:t>
+      </w:r>
+      <w:bookmarkStart w:id="0" w:name="_GoBack"/>
+      <w:bookmarkEnd w:id="0"/>
+      <w:r>
+        <w:rPr>
+          <w:rFonts w:hint="default" w:ascii="Times New Roman" w:hAnsi="Times New Roman" w:eastAsia="Arial" w:cs="Times New Roman"/>
           <w:i/>
           <w:iCs/>
           <w:color w:val="000000"/>
@@ -1513,62 +1526,147 @@
           <w:szCs w:val="24"/>
           <w:lang w:val="en-US" w:eastAsia="zh-CN" w:bidi="ar"/>
         </w:rPr>
-        <w:t>IEEE Transactions on Computers</w:t>
-      </w:r>
-      <w:r>
-        <w:rPr>
-          <w:rFonts w:ascii="Times New Roman" w:hAnsi="Times New Roman" w:cs="Times New Roman"/>
-          <w:color w:val="000000"/>
-          <w:kern w:val="0"/>
-          <w:sz w:val="24"/>
-          <w:szCs w:val="24"/>
-          <w:lang w:val="en-US" w:eastAsia="zh-CN" w:bidi="ar"/>
-        </w:rPr>
-        <w:t xml:space="preserve">, CCF-A, </w:t>
+        <w:t>IEEE Computer Architecture Letters</w:t>
+      </w:r>
+      <w:r>
+        <w:rPr>
+          <w:rFonts w:hint="eastAsia" w:ascii="Times New Roman" w:hAnsi="Times New Roman" w:eastAsia="Arial" w:cs="Times New Roman"/>
+          <w:i/>
+          <w:iCs/>
+          <w:color w:val="000000"/>
+          <w:kern w:val="0"/>
+          <w:sz w:val="24"/>
+          <w:szCs w:val="24"/>
+          <w:lang w:val="en-US" w:eastAsia="zh-CN" w:bidi="ar"/>
+        </w:rPr>
+        <w:t>,</w:t>
       </w:r>
       <w:r>
         <w:rPr>
           <w:rFonts w:hint="eastAsia" w:ascii="Times New Roman" w:hAnsi="Times New Roman" w:cs="Times New Roman"/>
-          <w:color w:val="000000"/>
-          <w:kern w:val="0"/>
-          <w:sz w:val="24"/>
-          <w:szCs w:val="24"/>
-          <w:lang w:val="en-US" w:eastAsia="zh-CN" w:bidi="ar"/>
-        </w:rPr>
-        <w:t>二</w:t>
-      </w:r>
-      <w:r>
-        <w:rPr>
-          <w:rFonts w:ascii="kaiti sc" w:hAnsi="kaiti sc" w:eastAsia="kaiti sc" w:cs="kaiti sc"/>
-          <w:color w:val="000000"/>
-          <w:kern w:val="0"/>
-          <w:sz w:val="24"/>
-          <w:szCs w:val="24"/>
-          <w:lang w:val="en-US" w:eastAsia="zh-CN" w:bidi="ar"/>
-        </w:rPr>
-        <w:t>审</w:t>
-      </w:r>
-      <w:r>
-        <w:rPr>
-          <w:rFonts w:hint="eastAsia" w:ascii="kaiti sc" w:hAnsi="kaiti sc" w:eastAsia="kaiti sc" w:cs="kaiti sc"/>
-          <w:color w:val="000000"/>
-          <w:kern w:val="0"/>
-          <w:sz w:val="24"/>
-          <w:szCs w:val="24"/>
-          <w:lang w:val="en-US" w:eastAsia="zh-CN" w:bidi="ar"/>
-        </w:rPr>
-        <w:t>小修反稿中</w:t>
-      </w:r>
-      <w:r>
-        <w:rPr>
-          <w:rFonts w:ascii="Times New Roman" w:hAnsi="Times New Roman" w:cs="Times New Roman"/>
-          <w:color w:val="000000"/>
-          <w:kern w:val="0"/>
-          <w:sz w:val="24"/>
-          <w:szCs w:val="24"/>
-          <w:lang w:val="en-US" w:eastAsia="zh-CN" w:bidi="ar"/>
-        </w:rPr>
-        <w:t>).</w:t>
+          <w:i/>
+          <w:iCs/>
+          <w:color w:val="000000"/>
+          <w:kern w:val="0"/>
+          <w:sz w:val="24"/>
+          <w:szCs w:val="24"/>
+          <w:lang w:val="en-US" w:eastAsia="zh-CN" w:bidi="ar"/>
+        </w:rPr>
+        <w:t xml:space="preserve"> </w:t>
+      </w:r>
+      <w:r>
+        <w:rPr>
+          <w:rFonts w:hint="eastAsia" w:ascii="Times New Roman" w:hAnsi="Times New Roman" w:eastAsia="Arial" w:cs="Times New Roman"/>
+          <w:i/>
+          <w:iCs/>
+          <w:color w:val="000000"/>
+          <w:kern w:val="0"/>
+          <w:sz w:val="24"/>
+          <w:szCs w:val="24"/>
+          <w:lang w:val="en-US" w:eastAsia="zh-CN" w:bidi="ar"/>
+        </w:rPr>
+        <w:t>2025-10.</w:t>
+      </w:r>
+      <w:r>
+        <w:rPr>
+          <w:rFonts w:hint="eastAsia" w:ascii="Times New Roman" w:hAnsi="Times New Roman" w:cs="Times New Roman"/>
+          <w:i/>
+          <w:iCs/>
+          <w:color w:val="000000"/>
+          <w:kern w:val="0"/>
+          <w:sz w:val="24"/>
+          <w:szCs w:val="24"/>
+          <w:lang w:val="en-US" w:eastAsia="zh-CN" w:bidi="ar"/>
+        </w:rPr>
+        <w:t xml:space="preserve"> </w:t>
+      </w:r>
+      <w:r>
+        <w:rPr>
+          <w:rFonts w:hint="default" w:ascii="Times New Roman" w:hAnsi="Times New Roman" w:eastAsia="Arial" w:cs="Times New Roman"/>
+          <w:color w:val="000000"/>
+          <w:kern w:val="0"/>
+          <w:sz w:val="24"/>
+          <w:szCs w:val="24"/>
+          <w:lang w:val="en-US" w:eastAsia="zh-CN" w:bidi="ar"/>
+        </w:rPr>
+        <w:fldChar w:fldCharType="begin"/>
+      </w:r>
+      <w:r>
+        <w:rPr>
+          <w:rFonts w:hint="default" w:ascii="Times New Roman" w:hAnsi="Times New Roman" w:eastAsia="Arial" w:cs="Times New Roman"/>
+          <w:color w:val="000000"/>
+          <w:kern w:val="0"/>
+          <w:sz w:val="24"/>
+          <w:szCs w:val="24"/>
+          <w:lang w:val="en-US" w:eastAsia="zh-CN" w:bidi="ar"/>
+        </w:rPr>
+        <w:instrText xml:space="preserve"> HYPERLINK "https://doi.org/" </w:instrText>
+      </w:r>
+      <w:r>
+        <w:rPr>
+          <w:rFonts w:hint="default" w:ascii="Times New Roman" w:hAnsi="Times New Roman" w:eastAsia="Arial" w:cs="Times New Roman"/>
+          <w:color w:val="000000"/>
+          <w:kern w:val="0"/>
+          <w:sz w:val="24"/>
+          <w:szCs w:val="24"/>
+          <w:lang w:val="en-US" w:eastAsia="zh-CN" w:bidi="ar"/>
+        </w:rPr>
+        <w:fldChar w:fldCharType="separate"/>
+      </w:r>
+      <w:r>
+        <w:rPr>
+          <w:rFonts w:hint="default" w:ascii="Times New Roman" w:hAnsi="Times New Roman" w:eastAsia="Arial" w:cs="Times New Roman"/>
+          <w:color w:val="000000"/>
+          <w:kern w:val="0"/>
+          <w:sz w:val="24"/>
+          <w:szCs w:val="24"/>
+          <w:lang w:val="en-US" w:eastAsia="zh-CN" w:bidi="ar"/>
+        </w:rPr>
+        <w:t>https://doi.org/</w:t>
+      </w:r>
+      <w:r>
+        <w:rPr>
+          <w:rFonts w:hint="default" w:ascii="Times New Roman" w:hAnsi="Times New Roman" w:eastAsia="Arial" w:cs="Times New Roman"/>
+          <w:color w:val="000000"/>
+          <w:kern w:val="0"/>
+          <w:sz w:val="24"/>
+          <w:szCs w:val="24"/>
+          <w:lang w:val="en-US" w:eastAsia="zh-CN" w:bidi="ar"/>
+        </w:rPr>
+        <w:fldChar w:fldCharType="end"/>
+      </w:r>
+      <w:r>
+        <w:rPr>
+          <w:rFonts w:hint="eastAsia" w:ascii="Times New Roman" w:hAnsi="Times New Roman" w:eastAsia="Arial" w:cs="Times New Roman"/>
+          <w:color w:val="000000"/>
+          <w:kern w:val="0"/>
+          <w:sz w:val="24"/>
+          <w:szCs w:val="24"/>
+          <w:lang w:val="en-US" w:eastAsia="zh-CN" w:bidi="ar"/>
+        </w:rPr>
+        <w:t>10</w:t>
+      </w:r>
+      <w:r>
+        <w:rPr>
+          <w:rFonts w:hint="eastAsia" w:ascii="Times New Roman" w:hAnsi="Times New Roman" w:cs="Times New Roman"/>
+          <w:color w:val="000000"/>
+          <w:kern w:val="0"/>
+          <w:sz w:val="24"/>
+          <w:szCs w:val="24"/>
+          <w:lang w:val="en-US" w:eastAsia="zh-CN" w:bidi="ar"/>
+        </w:rPr>
+        <w:t>.1109/LCA.2025.3622588</w:t>
+      </w:r>
+      <w:r>
+        <w:rPr>
+          <w:rFonts w:ascii="Times New Roman" w:hAnsi="Times New Roman" w:cs="Times New Roman"/>
+          <w:color w:val="000000"/>
+          <w:kern w:val="0"/>
+          <w:sz w:val="24"/>
+          <w:szCs w:val="24"/>
+          <w:lang w:val="en-US" w:eastAsia="zh-CN" w:bidi="ar"/>
+        </w:rPr>
+        <w:t>.</w:t>
       </w:r>
     </w:p>
     <w:p>
@@ -1597,17 +1695,6 @@
       </w:r>
       <w:r>
         <w:rPr>
-          <w:rFonts w:hint="eastAsia" w:ascii="Times New Roman" w:hAnsi="Times New Roman" w:cs="Times New Roman"/>
-          <w:color w:val="000000"/>
-          <w:kern w:val="0"/>
-          <w:sz w:val="24"/>
-          <w:szCs w:val="24"/>
-          <w:lang w:val="en-US" w:eastAsia="zh-CN" w:bidi="ar"/>
-        </w:rPr>
-        <w:t xml:space="preserve"> </w:t>
-      </w:r>
-      <w:r>
-        <w:rPr>
           <w:rFonts w:ascii="Times New Roman" w:hAnsi="Times New Roman" w:cs="Times New Roman"/>
           <w:b/>
           <w:bCs/>
@@ -1650,7 +1737,7 @@
           <w:szCs w:val="24"/>
           <w:lang w:val="en-US" w:eastAsia="zh-CN" w:bidi="ar"/>
         </w:rPr>
-        <w:t>. Thread-Adaptive: Optimized Parallel Architectures of SLH-DSA</w:t>
+        <w:t>. Low-Latency Implementation of Bitsliced SPN-Cipher on IoT</w:t>
       </w:r>
       <w:r>
         <w:rPr>
@@ -1672,11 +1759,11 @@
           <w:szCs w:val="24"/>
           <w:lang w:val="en-US" w:eastAsia="zh-CN" w:bidi="ar"/>
         </w:rPr>
-        <w:t>on GPUs. (</w:t>
-      </w:r>
-      <w:r>
-        <w:rPr>
-          <w:rFonts w:hint="default" w:ascii="Times New Roman" w:hAnsi="Times New Roman" w:eastAsia="Arial" w:cs="Times New Roman"/>
+        <w:t>Processors. (</w:t>
+      </w:r>
+      <w:r>
+        <w:rPr>
+          <w:rFonts w:ascii="Times New Roman" w:hAnsi="Times New Roman" w:cs="Times New Roman"/>
           <w:i/>
           <w:iCs/>
           <w:color w:val="000000"/>
@@ -1685,18 +1772,18 @@
           <w:szCs w:val="24"/>
           <w:lang w:val="en-US" w:eastAsia="zh-CN" w:bidi="ar"/>
         </w:rPr>
-        <w:t>IEEE Computer Architecture Letters</w:t>
-      </w:r>
-      <w:r>
-        <w:rPr>
-          <w:rFonts w:ascii="Times New Roman" w:hAnsi="Times New Roman" w:cs="Times New Roman"/>
-          <w:color w:val="000000"/>
-          <w:kern w:val="0"/>
-          <w:sz w:val="24"/>
-          <w:szCs w:val="24"/>
-          <w:lang w:val="en-US" w:eastAsia="zh-CN" w:bidi="ar"/>
-        </w:rPr>
-        <w:t xml:space="preserve">, </w:t>
+        <w:t>IEEE Transactions on Computers</w:t>
+      </w:r>
+      <w:r>
+        <w:rPr>
+          <w:rFonts w:ascii="Times New Roman" w:hAnsi="Times New Roman" w:cs="Times New Roman"/>
+          <w:color w:val="000000"/>
+          <w:kern w:val="0"/>
+          <w:sz w:val="24"/>
+          <w:szCs w:val="24"/>
+          <w:lang w:val="en-US" w:eastAsia="zh-CN" w:bidi="ar"/>
+        </w:rPr>
+        <w:t xml:space="preserve">, CCF-A, </w:t>
       </w:r>
       <w:r>
         <w:rPr>
@@ -1707,7 +1794,29 @@
           <w:szCs w:val="24"/>
           <w:lang w:val="en-US" w:eastAsia="zh-CN" w:bidi="ar"/>
         </w:rPr>
-        <w:t>录用校稿中，doi: 10.1109/LCA.2025.3622588</w:t>
+        <w:t>二</w:t>
+      </w:r>
+      <w:r>
+        <w:rPr>
+          <w:rFonts w:ascii="kaiti sc" w:hAnsi="kaiti sc" w:eastAsia="kaiti sc" w:cs="kaiti sc"/>
+          <w:color w:val="000000"/>
+          <w:kern w:val="0"/>
+          <w:sz w:val="24"/>
+          <w:szCs w:val="24"/>
+          <w:lang w:val="en-US" w:eastAsia="zh-CN" w:bidi="ar"/>
+        </w:rPr>
+        <w:t>审</w:t>
+      </w:r>
+      <w:r>
+        <w:rPr>
+          <w:rFonts w:hint="eastAsia" w:ascii="kaiti sc" w:hAnsi="kaiti sc" w:eastAsia="kaiti sc" w:cs="kaiti sc"/>
+          <w:color w:val="000000"/>
+          <w:kern w:val="0"/>
+          <w:sz w:val="24"/>
+          <w:szCs w:val="24"/>
+          <w:lang w:val="en-US" w:eastAsia="zh-CN" w:bidi="ar"/>
+        </w:rPr>
+        <w:t>小修返稿中</w:t>
       </w:r>
       <w:r>
         <w:rPr>
@@ -1720,8 +1829,6 @@
         </w:rPr>
         <w:t>).</w:t>
       </w:r>
-      <w:bookmarkStart w:id="0" w:name="_GoBack"/>
-      <w:bookmarkEnd w:id="0"/>
     </w:p>
     <w:p>
       <w:pPr>
@@ -2977,14 +3084,14 @@
     <w:lsdException w:unhideWhenUsed="0" w:uiPriority="0" w:semiHidden="0" w:name="Body Text Indent 2"/>
     <w:lsdException w:unhideWhenUsed="0" w:uiPriority="0" w:semiHidden="0" w:name="Body Text Indent 3"/>
     <w:lsdException w:unhideWhenUsed="0" w:uiPriority="0" w:semiHidden="0" w:name="Block Text"/>
-    <w:lsdException w:unhideWhenUsed="0" w:uiPriority="0" w:semiHidden="0" w:name="Hyperlink"/>
+    <w:lsdException w:qFormat="1" w:unhideWhenUsed="0" w:uiPriority="0" w:semiHidden="0" w:name="Hyperlink"/>
     <w:lsdException w:unhideWhenUsed="0" w:uiPriority="0" w:semiHidden="0" w:name="FollowedHyperlink"/>
     <w:lsdException w:qFormat="1" w:unhideWhenUsed="0" w:uiPriority="0" w:semiHidden="0" w:name="Strong"/>
     <w:lsdException w:qFormat="1" w:unhideWhenUsed="0" w:uiPriority="0" w:semiHidden="0" w:name="Emphasis"/>
     <w:lsdException w:unhideWhenUsed="0" w:uiPriority="0" w:semiHidden="0" w:name="Document Map"/>
     <w:lsdException w:unhideWhenUsed="0" w:uiPriority="0" w:semiHidden="0" w:name="Plain Text"/>
     <w:lsdException w:unhideWhenUsed="0" w:uiPriority="0" w:semiHidden="0" w:name="E-mail Signature"/>
-    <w:lsdException w:unhideWhenUsed="0" w:uiPriority="0" w:semiHidden="0" w:name="Normal (Web)"/>
+    <w:lsdException w:qFormat="1" w:unhideWhenUsed="0" w:uiPriority="0" w:semiHidden="0" w:name="Normal (Web)"/>
     <w:lsdException w:unhideWhenUsed="0" w:uiPriority="0" w:semiHidden="0" w:name="HTML Acronym"/>
     <w:lsdException w:unhideWhenUsed="0" w:uiPriority="0" w:semiHidden="0" w:name="HTML Address"/>
     <w:lsdException w:unhideWhenUsed="0" w:uiPriority="0" w:semiHidden="0" w:name="HTML Cite"/>
@@ -3201,6 +3308,7 @@
   <w:style w:type="character" w:styleId="4">
     <w:name w:val="Hyperlink"/>
     <w:basedOn w:val="2"/>
+    <w:qFormat/>
     <w:uiPriority w:val="0"/>
     <w:rPr>
       <w:color w:val="0000FF"/>
@@ -3210,6 +3318,7 @@
   <w:style w:type="paragraph" w:styleId="5">
     <w:name w:val="Normal (Web)"/>
     <w:basedOn w:val="1"/>
+    <w:qFormat/>
     <w:uiPriority w:val="0"/>
     <w:rPr>
       <w:sz w:val="24"/>
@@ -3233,6 +3342,7 @@
   </w:style>
   <w:style w:type="paragraph" w:customStyle="1" w:styleId="7">
     <w:name w:val="p1"/>
+    <w:qFormat/>
     <w:uiPriority w:val="0"/>
     <w:pPr>
       <w:spacing w:before="0" w:beforeAutospacing="0" w:after="0" w:afterAutospacing="0"/>
@@ -3250,6 +3360,7 @@
   </w:style>
   <w:style w:type="character" w:customStyle="1" w:styleId="8">
     <w:name w:val="s2"/>
+    <w:qFormat/>
     <w:uiPriority w:val="0"/>
     <w:rPr>
       <w:rFonts w:ascii="kaiti sc" w:hAnsi="kaiti sc" w:eastAsia="kaiti sc" w:cs="kaiti sc"/>

</xml_diff>